<commit_message>
more styling updates and formatting
</commit_message>
<xml_diff>
--- a/Overview.docx
+++ b/Overview.docx
@@ -74,7 +74,22 @@
         </w:numPr>
       </w:pPr>
       <w:r>
-        <w:t>Program can generate plots/graphs from inputted data</w:t>
+        <w:t>Program can take inputted data and auto compile into a report</w:t>
+      </w:r>
+    </w:p>
+    <w:p>
+      <w:pPr>
+        <w:pStyle w:val="ListParagraph"/>
+        <w:numPr>
+          <w:ilvl w:val="1"/>
+          <w:numId w:val="1"/>
+        </w:numPr>
+      </w:pPr>
+      <w:r>
+        <w:t>Program can generate plots/graphs from inputted dat</w:t>
+      </w:r>
+      <w:r>
+        <w:t>a</w:t>
       </w:r>
     </w:p>
     <w:p>
@@ -86,19 +101,41 @@
         </w:numPr>
       </w:pPr>
       <w:r>
-        <w:t>Program can take inputted data and auto compile into a report</w:t>
-      </w:r>
-    </w:p>
-    <w:p>
-      <w:pPr>
-        <w:pStyle w:val="ListParagraph"/>
-        <w:numPr>
-          <w:ilvl w:val="0"/>
-          <w:numId w:val="1"/>
-        </w:numPr>
-      </w:pPr>
-      <w:r>
         <w:t>Report looks clean and professional</w:t>
+      </w:r>
+    </w:p>
+    <w:p>
+      <w:pPr>
+        <w:rPr>
+          <w:b/>
+          <w:bCs/>
+        </w:rPr>
+      </w:pPr>
+      <w:r>
+        <w:rPr>
+          <w:b/>
+          <w:bCs/>
+        </w:rPr>
+        <w:t>Vision</w:t>
+      </w:r>
+    </w:p>
+    <w:p>
+      <w:r>
+        <w:t>This problem is rooted in data science and report generation. Due to the nature of the problem, Python is an optimal tool to provide solutions. My vision is to create a program that a</w:t>
+      </w:r>
+      <w:r>
+        <w:t>n</w:t>
+      </w:r>
+      <w:r>
+        <w:t xml:space="preserve"> employee can use to simply input a few data points (Dyno excel sheet, Customer Test Report #, Test Date, </w:t>
+      </w:r>
+      <w:proofErr w:type="spellStart"/>
+      <w:r>
+        <w:t>etc</w:t>
+      </w:r>
+      <w:proofErr w:type="spellEnd"/>
+      <w:r>
+        <w:t xml:space="preserve">) and have the program take those values and generate a report with all necessary components. </w:t>
       </w:r>
     </w:p>
     <w:p>
@@ -164,34 +201,6 @@
           <w:b/>
           <w:bCs/>
         </w:rPr>
-        <w:t>Vision</w:t>
-      </w:r>
-    </w:p>
-    <w:p>
-      <w:r>
-        <w:t xml:space="preserve">This problem is rooted in data science and report generation. Due to the nature of the problem, Python is an optimal tool to provide solutions. My vision is to create a program that a employee can use to simply input a few data points (Dyno excel sheet, Customer Test Report #, Test Date, </w:t>
-      </w:r>
-      <w:proofErr w:type="spellStart"/>
-      <w:r>
-        <w:t>etc</w:t>
-      </w:r>
-      <w:proofErr w:type="spellEnd"/>
-      <w:r>
-        <w:t xml:space="preserve">) and have the program take those values and generate a report with all necessary components. </w:t>
-      </w:r>
-    </w:p>
-    <w:p>
-      <w:pPr>
-        <w:rPr>
-          <w:b/>
-          <w:bCs/>
-        </w:rPr>
-      </w:pPr>
-      <w:r>
-        <w:rPr>
-          <w:b/>
-          <w:bCs/>
-        </w:rPr>
         <w:t>Details on Proposed Work</w:t>
       </w:r>
     </w:p>
@@ -235,7 +244,13 @@
     </w:p>
     <w:p>
       <w:r>
-        <w:t xml:space="preserve">Python and HTML will be used to generate the report. Using HTML, the structure of the report will be made and will showcase the relevant data. Python will be used to plug in these data points </w:t>
+        <w:t xml:space="preserve">Python and HTML will be used to generate the report. Using HTML, the structure of the report will be made and will showcase the </w:t>
+      </w:r>
+      <w:r>
+        <w:t>test</w:t>
+      </w:r>
+      <w:r>
+        <w:t xml:space="preserve"> data. Python will be used to plug in these data points </w:t>
       </w:r>
       <w:proofErr w:type="gramStart"/>
       <w:r>
@@ -294,7 +309,7 @@
         <w:rFonts w:ascii="Symbol" w:hAnsi="Symbol" w:hint="default"/>
       </w:rPr>
     </w:lvl>
-    <w:lvl w:ilvl="1" w:tplc="04090003" w:tentative="1">
+    <w:lvl w:ilvl="1" w:tplc="04090003">
       <w:start w:val="1"/>
       <w:numFmt w:val="bullet"/>
       <w:lvlText w:val="o"/>

</xml_diff>